<commit_message>
Update databasemirror definition document
</commit_message>
<xml_diff>
--- a/mirroredtables.docx
+++ b/mirroredtables.docx
@@ -1,6 +1,6 @@
 
 <file path=word/document.xml><?xml version="1.0" encoding="utf-8"?>
-<w:document xmlns:wpc="http://schemas.microsoft.com/office/word/2010/wordprocessingCanvas" xmlns:mc="http://schemas.openxmlformats.org/markup-compatibility/2006" xmlns:o="urn:schemas-microsoft-com:office:office" xmlns:r="http://schemas.openxmlformats.org/officeDocument/2006/relationships" xmlns:m="http://schemas.openxmlformats.org/officeDocument/2006/math" xmlns:v="urn:schemas-microsoft-com:vml" xmlns:wp14="http://schemas.microsoft.com/office/word/2010/wordprocessingDrawing" xmlns:wp="http://schemas.openxmlformats.org/drawingml/2006/wordprocessingDrawing" xmlns:w10="urn:schemas-microsoft-com:office:word" xmlns:w="http://schemas.openxmlformats.org/wordprocessingml/2006/main" xmlns:w14="http://schemas.microsoft.com/office/word/2010/wordml" xmlns:w15="http://schemas.microsoft.com/office/word/2012/wordml" xmlns:wpg="http://schemas.microsoft.com/office/word/2010/wordprocessingGroup" xmlns:wpi="http://schemas.microsoft.com/office/word/2010/wordprocessingInk" xmlns:wne="http://schemas.microsoft.com/office/word/2006/wordml" xmlns:wps="http://schemas.microsoft.com/office/word/2010/wordprocessingShape" mc:Ignorable="w14 w15 wp14">
+<w:document xmlns:wpc="http://schemas.microsoft.com/office/word/2010/wordprocessingCanvas" xmlns:cx="http://schemas.microsoft.com/office/drawing/2014/chartex" xmlns:cx1="http://schemas.microsoft.com/office/drawing/2015/9/8/chartex" xmlns:cx2="http://schemas.microsoft.com/office/drawing/2015/10/21/chartex" xmlns:cx3="http://schemas.microsoft.com/office/drawing/2016/5/9/chartex" xmlns:cx4="http://schemas.microsoft.com/office/drawing/2016/5/10/chartex" xmlns:cx5="http://schemas.microsoft.com/office/drawing/2016/5/11/chartex" xmlns:cx6="http://schemas.microsoft.com/office/drawing/2016/5/12/chartex" xmlns:cx7="http://schemas.microsoft.com/office/drawing/2016/5/13/chartex" xmlns:cx8="http://schemas.microsoft.com/office/drawing/2016/5/14/chartex" xmlns:mc="http://schemas.openxmlformats.org/markup-compatibility/2006" xmlns:aink="http://schemas.microsoft.com/office/drawing/2016/ink" xmlns:am3d="http://schemas.microsoft.com/office/drawing/2017/model3d" xmlns:o="urn:schemas-microsoft-com:office:office" xmlns:oel="http://schemas.microsoft.com/office/2019/extlst" xmlns:r="http://schemas.openxmlformats.org/officeDocument/2006/relationships" xmlns:m="http://schemas.openxmlformats.org/officeDocument/2006/math" xmlns:v="urn:schemas-microsoft-com:vml" xmlns:wp14="http://schemas.microsoft.com/office/word/2010/wordprocessingDrawing" xmlns:wp="http://schemas.openxmlformats.org/drawingml/2006/wordprocessingDrawing" xmlns:w10="urn:schemas-microsoft-com:office:word" xmlns:w="http://schemas.openxmlformats.org/wordprocessingml/2006/main" xmlns:w14="http://schemas.microsoft.com/office/word/2010/wordml" xmlns:w15="http://schemas.microsoft.com/office/word/2012/wordml" xmlns:w16cex="http://schemas.microsoft.com/office/word/2018/wordml/cex" xmlns:w16cid="http://schemas.microsoft.com/office/word/2016/wordml/cid" xmlns:w16="http://schemas.microsoft.com/office/word/2018/wordml" xmlns:w16sdtdh="http://schemas.microsoft.com/office/word/2020/wordml/sdtdatahash" xmlns:w16se="http://schemas.microsoft.com/office/word/2015/wordml/symex" xmlns:wpg="http://schemas.microsoft.com/office/word/2010/wordprocessingGroup" xmlns:wpi="http://schemas.microsoft.com/office/word/2010/wordprocessingInk" xmlns:wne="http://schemas.microsoft.com/office/word/2006/wordml" xmlns:wps="http://schemas.microsoft.com/office/word/2010/wordprocessingShape" mc:Ignorable="w14 w15 w16se w16cid w16 w16cex w16sdtdh wp14">
   <w:body>
     <w:p>
       <w:pPr>
@@ -892,12 +892,9 @@
             <w:tcW w:w="3823" w:type="dxa"/>
           </w:tcPr>
           <w:p>
-            <w:proofErr w:type="spellStart"/>
-            <w:r>
-              <w:lastRenderedPageBreak/>
+            <w:r>
               <w:t>autosave</w:t>
             </w:r>
-            <w:proofErr w:type="spellEnd"/>
           </w:p>
         </w:tc>
         <w:tc>
@@ -1471,11 +1468,9 @@
             <w:tcW w:w="3823" w:type="dxa"/>
           </w:tcPr>
           <w:p>
-            <w:proofErr w:type="spellStart"/>
             <w:r>
               <w:t>config</w:t>
             </w:r>
-            <w:proofErr w:type="spellEnd"/>
           </w:p>
         </w:tc>
         <w:tc>
@@ -2056,7 +2051,6 @@
           <w:p>
             <w:proofErr w:type="spellStart"/>
             <w:r>
-              <w:lastRenderedPageBreak/>
               <w:t>dbi_agent_schedule</w:t>
             </w:r>
             <w:proofErr w:type="spellEnd"/>
@@ -2979,6 +2973,118 @@
           <w:p>
             <w:proofErr w:type="spellStart"/>
             <w:r>
+              <w:t>email_account</w:t>
+            </w:r>
+            <w:proofErr w:type="spellEnd"/>
+          </w:p>
+        </w:tc>
+        <w:tc>
+          <w:tcPr>
+            <w:tcW w:w="5527" w:type="dxa"/>
+          </w:tcPr>
+          <w:p>
+            <w:pPr>
+              <w:cnfStyle w:val="000000000000" w:firstRow="0" w:lastRow="0" w:firstColumn="0" w:lastColumn="0" w:oddVBand="0" w:evenVBand="0" w:oddHBand="0" w:evenHBand="0" w:firstRowFirstColumn="0" w:firstRowLastColumn="0" w:lastRowFirstColumn="0" w:lastRowLastColumn="0"/>
+            </w:pPr>
+            <w:r>
+              <w:t>Private information</w:t>
+            </w:r>
+          </w:p>
+        </w:tc>
+      </w:tr>
+      <w:tr>
+        <w:tc>
+          <w:tcPr>
+            <w:cnfStyle w:val="001000000000" w:firstRow="0" w:lastRow="0" w:firstColumn="1" w:lastColumn="0" w:oddVBand="0" w:evenVBand="0" w:oddHBand="0" w:evenHBand="0" w:firstRowFirstColumn="0" w:firstRowLastColumn="0" w:lastRowFirstColumn="0" w:lastRowLastColumn="0"/>
+            <w:tcW w:w="3823" w:type="dxa"/>
+          </w:tcPr>
+          <w:p>
+            <w:proofErr w:type="spellStart"/>
+            <w:r>
+              <w:t>email_attachment</w:t>
+            </w:r>
+            <w:proofErr w:type="spellEnd"/>
+          </w:p>
+        </w:tc>
+        <w:tc>
+          <w:tcPr>
+            <w:tcW w:w="5527" w:type="dxa"/>
+          </w:tcPr>
+          <w:p>
+            <w:pPr>
+              <w:cnfStyle w:val="000000000000" w:firstRow="0" w:lastRow="0" w:firstColumn="0" w:lastColumn="0" w:oddVBand="0" w:evenVBand="0" w:oddHBand="0" w:evenHBand="0" w:firstRowFirstColumn="0" w:firstRowLastColumn="0" w:lastRowFirstColumn="0" w:lastRowLastColumn="0"/>
+            </w:pPr>
+            <w:r>
+              <w:t>Private information</w:t>
+            </w:r>
+          </w:p>
+        </w:tc>
+      </w:tr>
+      <w:tr>
+        <w:tc>
+          <w:tcPr>
+            <w:cnfStyle w:val="001000000000" w:firstRow="0" w:lastRow="0" w:firstColumn="1" w:lastColumn="0" w:oddVBand="0" w:evenVBand="0" w:oddHBand="0" w:evenHBand="0" w:firstRowFirstColumn="0" w:firstRowLastColumn="0" w:lastRowFirstColumn="0" w:lastRowLastColumn="0"/>
+            <w:tcW w:w="3823" w:type="dxa"/>
+          </w:tcPr>
+          <w:p>
+            <w:proofErr w:type="spellStart"/>
+            <w:r>
+              <w:t>email_folder</w:t>
+            </w:r>
+            <w:proofErr w:type="spellEnd"/>
+          </w:p>
+        </w:tc>
+        <w:tc>
+          <w:tcPr>
+            <w:tcW w:w="5527" w:type="dxa"/>
+          </w:tcPr>
+          <w:p>
+            <w:pPr>
+              <w:cnfStyle w:val="000000000000" w:firstRow="0" w:lastRow="0" w:firstColumn="0" w:lastColumn="0" w:oddVBand="0" w:evenVBand="0" w:oddHBand="0" w:evenHBand="0" w:firstRowFirstColumn="0" w:firstRowLastColumn="0" w:lastRowFirstColumn="0" w:lastRowLastColumn="0"/>
+            </w:pPr>
+            <w:r>
+              <w:t>Private information</w:t>
+            </w:r>
+          </w:p>
+        </w:tc>
+      </w:tr>
+      <w:tr>
+        <w:tc>
+          <w:tcPr>
+            <w:cnfStyle w:val="001000000000" w:firstRow="0" w:lastRow="0" w:firstColumn="1" w:lastColumn="0" w:oddVBand="0" w:evenVBand="0" w:oddHBand="0" w:evenHBand="0" w:firstRowFirstColumn="0" w:firstRowLastColumn="0" w:lastRowFirstColumn="0" w:lastRowLastColumn="0"/>
+            <w:tcW w:w="3823" w:type="dxa"/>
+          </w:tcPr>
+          <w:p>
+            <w:proofErr w:type="spellStart"/>
+            <w:r>
+              <w:t>email_item</w:t>
+            </w:r>
+            <w:proofErr w:type="spellEnd"/>
+          </w:p>
+        </w:tc>
+        <w:tc>
+          <w:tcPr>
+            <w:tcW w:w="5527" w:type="dxa"/>
+          </w:tcPr>
+          <w:p>
+            <w:pPr>
+              <w:cnfStyle w:val="000000000000" w:firstRow="0" w:lastRow="0" w:firstColumn="0" w:lastColumn="0" w:oddVBand="0" w:evenVBand="0" w:oddHBand="0" w:evenHBand="0" w:firstRowFirstColumn="0" w:firstRowLastColumn="0" w:lastRowFirstColumn="0" w:lastRowLastColumn="0"/>
+            </w:pPr>
+            <w:r>
+              <w:t>Private information</w:t>
+            </w:r>
+          </w:p>
+        </w:tc>
+      </w:tr>
+      <w:tr>
+        <w:tc>
+          <w:tcPr>
+            <w:cnfStyle w:val="001000000000" w:firstRow="0" w:lastRow="0" w:firstColumn="1" w:lastColumn="0" w:oddVBand="0" w:evenVBand="0" w:oddHBand="0" w:evenHBand="0" w:firstRowFirstColumn="0" w:firstRowLastColumn="0" w:lastRowFirstColumn="0" w:lastRowLastColumn="0"/>
+            <w:tcW w:w="3823" w:type="dxa"/>
+          </w:tcPr>
+          <w:p>
+            <w:proofErr w:type="spellStart"/>
+            <w:r>
               <w:t>ErpConfiguration</w:t>
             </w:r>
             <w:proofErr w:type="spellEnd"/>
@@ -3231,7 +3337,6 @@
           <w:p>
             <w:proofErr w:type="spellStart"/>
             <w:r>
-              <w:lastRenderedPageBreak/>
               <w:t>ErpSyncLog</w:t>
             </w:r>
             <w:proofErr w:type="spellEnd"/>
@@ -4405,7 +4510,6 @@
           <w:p>
             <w:proofErr w:type="spellStart"/>
             <w:r>
-              <w:lastRenderedPageBreak/>
               <w:t>kb_entry</w:t>
             </w:r>
             <w:proofErr w:type="spellEnd"/>
@@ -5562,7 +5666,6 @@
           <w:p>
             <w:proofErr w:type="spellStart"/>
             <w:r>
-              <w:lastRenderedPageBreak/>
               <w:t>OLEFieldText</w:t>
             </w:r>
             <w:proofErr w:type="spellEnd"/>
@@ -6525,11 +6628,9 @@
             <w:tcW w:w="3823" w:type="dxa"/>
           </w:tcPr>
           <w:p>
-            <w:proofErr w:type="spellStart"/>
             <w:r>
               <w:t>Prob</w:t>
             </w:r>
-            <w:proofErr w:type="spellEnd"/>
           </w:p>
         </w:tc>
         <w:tc>
@@ -6725,7 +6826,6 @@
           <w:p>
             <w:proofErr w:type="spellStart"/>
             <w:r>
-              <w:lastRenderedPageBreak/>
               <w:t>ProductFamilyGroupLink</w:t>
             </w:r>
             <w:proofErr w:type="spellEnd"/>
@@ -7316,11 +7416,9 @@
             <w:tcW w:w="3823" w:type="dxa"/>
           </w:tcPr>
           <w:p>
-            <w:proofErr w:type="spellStart"/>
             <w:r>
               <w:t>QuoteVersionAttachment</w:t>
             </w:r>
-            <w:proofErr w:type="spellEnd"/>
           </w:p>
         </w:tc>
         <w:tc>
@@ -7865,7 +7963,6 @@
           <w:p>
             <w:proofErr w:type="spellStart"/>
             <w:r>
-              <w:lastRenderedPageBreak/>
               <w:t>RelDefHeadingLink</w:t>
             </w:r>
             <w:proofErr w:type="spellEnd"/>
@@ -9010,7 +9107,6 @@
           </w:tcPr>
           <w:p>
             <w:r>
-              <w:lastRenderedPageBreak/>
               <w:t>schedule</w:t>
             </w:r>
           </w:p>
@@ -9469,6 +9565,34 @@
           <w:p>
             <w:proofErr w:type="spellStart"/>
             <w:r>
+              <w:t>service_auth</w:t>
+            </w:r>
+            <w:proofErr w:type="spellEnd"/>
+          </w:p>
+        </w:tc>
+        <w:tc>
+          <w:tcPr>
+            <w:tcW w:w="5527" w:type="dxa"/>
+          </w:tcPr>
+          <w:p>
+            <w:pPr>
+              <w:cnfStyle w:val="000000000000" w:firstRow="0" w:lastRow="0" w:firstColumn="0" w:lastColumn="0" w:oddVBand="0" w:evenVBand="0" w:oddHBand="0" w:evenHBand="0" w:firstRowFirstColumn="0" w:firstRowLastColumn="0" w:lastRowFirstColumn="0" w:lastRowLastColumn="0"/>
+            </w:pPr>
+            <w:r>
+              <w:t>Internal, not user data</w:t>
+            </w:r>
+          </w:p>
+        </w:tc>
+      </w:tr>
+      <w:tr>
+        <w:tc>
+          <w:tcPr>
+            <w:cnfStyle w:val="001000000000" w:firstRow="0" w:lastRow="0" w:firstColumn="1" w:lastColumn="0" w:oddVBand="0" w:evenVBand="0" w:oddHBand="0" w:evenHBand="0" w:firstRowFirstColumn="0" w:firstRowLastColumn="0" w:lastRowFirstColumn="0" w:lastRowLastColumn="0"/>
+            <w:tcW w:w="3823" w:type="dxa"/>
+          </w:tcPr>
+          <w:p>
+            <w:proofErr w:type="spellStart"/>
+            <w:r>
               <w:t>session_object</w:t>
             </w:r>
             <w:proofErr w:type="spellEnd"/>
@@ -10171,7 +10295,6 @@
           <w:p>
             <w:proofErr w:type="spellStart"/>
             <w:r>
-              <w:lastRenderedPageBreak/>
               <w:t>SuggestedDocument</w:t>
             </w:r>
             <w:proofErr w:type="spellEnd"/>
@@ -11347,7 +11470,6 @@
           <w:p>
             <w:proofErr w:type="spellStart"/>
             <w:r>
-              <w:lastRenderedPageBreak/>
               <w:t>UDListDefinition</w:t>
             </w:r>
             <w:proofErr w:type="spellEnd"/>
@@ -11816,16 +11938,7 @@
               <w:cnfStyle w:val="000000000000" w:firstRow="0" w:lastRow="0" w:firstColumn="0" w:lastColumn="0" w:oddVBand="0" w:evenVBand="0" w:oddHBand="0" w:evenHBand="0" w:firstRowFirstColumn="0" w:firstRowLastColumn="0" w:lastRowFirstColumn="0" w:lastRowLastColumn="0"/>
             </w:pPr>
             <w:r>
-              <w:t>Very h</w:t>
-            </w:r>
-            <w:r>
-              <w:t>igh change volume</w:t>
-            </w:r>
-            <w:r>
-              <w:t xml:space="preserve"> and generally internal</w:t>
-            </w:r>
-            <w:r>
-              <w:t xml:space="preserve">. Implement the </w:t>
+              <w:t xml:space="preserve">Very high change volume and generally internal. Implement the </w:t>
             </w:r>
             <w:proofErr w:type="spellStart"/>
             <w:r>
@@ -11837,10 +11950,7 @@
             </w:r>
             <w:proofErr w:type="spellStart"/>
             <w:r>
-              <w:t>I</w:t>
-            </w:r>
-            <w:r>
-              <w:t>MirrorAdmin</w:t>
+              <w:t>IMirrorAdmin</w:t>
             </w:r>
             <w:proofErr w:type="spellEnd"/>
             <w:r>
@@ -12049,9 +12159,7 @@
         </w:rPr>
       </w:pPr>
       <w:bookmarkStart w:id="0" w:name="_Ref422299705"/>
-      <w:bookmarkStart w:id="1" w:name="_GoBack"/>
       <w:bookmarkEnd w:id="0"/>
-      <w:bookmarkEnd w:id="1"/>
     </w:p>
     <w:sectPr>
       <w:pgSz w:w="12240" w:h="15840"/>
@@ -12064,7 +12172,7 @@
 </file>
 
 <file path=word/numbering.xml><?xml version="1.0" encoding="utf-8"?>
-<w:numbering xmlns:wpc="http://schemas.microsoft.com/office/word/2010/wordprocessingCanvas" xmlns:mc="http://schemas.openxmlformats.org/markup-compatibility/2006" xmlns:o="urn:schemas-microsoft-com:office:office" xmlns:r="http://schemas.openxmlformats.org/officeDocument/2006/relationships" xmlns:m="http://schemas.openxmlformats.org/officeDocument/2006/math" xmlns:v="urn:schemas-microsoft-com:vml" xmlns:wp14="http://schemas.microsoft.com/office/word/2010/wordprocessingDrawing" xmlns:wp="http://schemas.openxmlformats.org/drawingml/2006/wordprocessingDrawing" xmlns:w10="urn:schemas-microsoft-com:office:word" xmlns:w="http://schemas.openxmlformats.org/wordprocessingml/2006/main" xmlns:w14="http://schemas.microsoft.com/office/word/2010/wordml" xmlns:w15="http://schemas.microsoft.com/office/word/2012/wordml" xmlns:wpg="http://schemas.microsoft.com/office/word/2010/wordprocessingGroup" xmlns:wpi="http://schemas.microsoft.com/office/word/2010/wordprocessingInk" xmlns:wne="http://schemas.microsoft.com/office/word/2006/wordml" xmlns:wps="http://schemas.microsoft.com/office/word/2010/wordprocessingShape" mc:Ignorable="w14 w15 wp14">
+<w:numbering xmlns:wpc="http://schemas.microsoft.com/office/word/2010/wordprocessingCanvas" xmlns:cx="http://schemas.microsoft.com/office/drawing/2014/chartex" xmlns:cx1="http://schemas.microsoft.com/office/drawing/2015/9/8/chartex" xmlns:cx2="http://schemas.microsoft.com/office/drawing/2015/10/21/chartex" xmlns:cx3="http://schemas.microsoft.com/office/drawing/2016/5/9/chartex" xmlns:cx4="http://schemas.microsoft.com/office/drawing/2016/5/10/chartex" xmlns:cx5="http://schemas.microsoft.com/office/drawing/2016/5/11/chartex" xmlns:cx6="http://schemas.microsoft.com/office/drawing/2016/5/12/chartex" xmlns:cx7="http://schemas.microsoft.com/office/drawing/2016/5/13/chartex" xmlns:cx8="http://schemas.microsoft.com/office/drawing/2016/5/14/chartex" xmlns:mc="http://schemas.openxmlformats.org/markup-compatibility/2006" xmlns:aink="http://schemas.microsoft.com/office/drawing/2016/ink" xmlns:am3d="http://schemas.microsoft.com/office/drawing/2017/model3d" xmlns:o="urn:schemas-microsoft-com:office:office" xmlns:oel="http://schemas.microsoft.com/office/2019/extlst" xmlns:r="http://schemas.openxmlformats.org/officeDocument/2006/relationships" xmlns:m="http://schemas.openxmlformats.org/officeDocument/2006/math" xmlns:v="urn:schemas-microsoft-com:vml" xmlns:wp14="http://schemas.microsoft.com/office/word/2010/wordprocessingDrawing" xmlns:wp="http://schemas.openxmlformats.org/drawingml/2006/wordprocessingDrawing" xmlns:w10="urn:schemas-microsoft-com:office:word" xmlns:w="http://schemas.openxmlformats.org/wordprocessingml/2006/main" xmlns:w14="http://schemas.microsoft.com/office/word/2010/wordml" xmlns:w15="http://schemas.microsoft.com/office/word/2012/wordml" xmlns:w16cex="http://schemas.microsoft.com/office/word/2018/wordml/cex" xmlns:w16cid="http://schemas.microsoft.com/office/word/2016/wordml/cid" xmlns:w16="http://schemas.microsoft.com/office/word/2018/wordml" xmlns:w16sdtdh="http://schemas.microsoft.com/office/word/2020/wordml/sdtdatahash" xmlns:w16se="http://schemas.microsoft.com/office/word/2015/wordml/symex" xmlns:wpg="http://schemas.microsoft.com/office/word/2010/wordprocessingGroup" xmlns:wpi="http://schemas.microsoft.com/office/word/2010/wordprocessingInk" xmlns:wne="http://schemas.microsoft.com/office/word/2006/wordml" xmlns:wps="http://schemas.microsoft.com/office/word/2010/wordprocessingShape" mc:Ignorable="w14 w15 w16se w16cid w16 w16cex w16sdtdh wp14">
   <w:abstractNum w:abstractNumId="0" w15:restartNumberingAfterBreak="0">
     <w:nsid w:val="08304D15"/>
     <w:multiLevelType w:val="hybridMultilevel"/>
@@ -12533,26 +12641,26 @@
       </w:rPr>
     </w:lvl>
   </w:abstractNum>
-  <w:num w:numId="1">
+  <w:num w:numId="1" w16cid:durableId="399447206">
     <w:abstractNumId w:val="2"/>
   </w:num>
-  <w:num w:numId="2">
+  <w:num w:numId="2" w16cid:durableId="1727026927">
     <w:abstractNumId w:val="1"/>
   </w:num>
-  <w:num w:numId="3">
+  <w:num w:numId="3" w16cid:durableId="1487866842">
     <w:abstractNumId w:val="3"/>
   </w:num>
-  <w:num w:numId="4">
+  <w:num w:numId="4" w16cid:durableId="1077751342">
     <w:abstractNumId w:val="4"/>
   </w:num>
-  <w:num w:numId="5">
+  <w:num w:numId="5" w16cid:durableId="603726974">
     <w:abstractNumId w:val="0"/>
   </w:num>
 </w:numbering>
 </file>
 
 <file path=word/styles.xml><?xml version="1.0" encoding="utf-8"?>
-<w:styles xmlns:mc="http://schemas.openxmlformats.org/markup-compatibility/2006" xmlns:r="http://schemas.openxmlformats.org/officeDocument/2006/relationships" xmlns:w="http://schemas.openxmlformats.org/wordprocessingml/2006/main" xmlns:w14="http://schemas.microsoft.com/office/word/2010/wordml" xmlns:w15="http://schemas.microsoft.com/office/word/2012/wordml" mc:Ignorable="w14 w15">
+<w:styles xmlns:mc="http://schemas.openxmlformats.org/markup-compatibility/2006" xmlns:r="http://schemas.openxmlformats.org/officeDocument/2006/relationships" xmlns:w="http://schemas.openxmlformats.org/wordprocessingml/2006/main" xmlns:w14="http://schemas.microsoft.com/office/word/2010/wordml" xmlns:w15="http://schemas.microsoft.com/office/word/2012/wordml" xmlns:w16cex="http://schemas.microsoft.com/office/word/2018/wordml/cex" xmlns:w16cid="http://schemas.microsoft.com/office/word/2016/wordml/cid" xmlns:w16="http://schemas.microsoft.com/office/word/2018/wordml" xmlns:w16sdtdh="http://schemas.microsoft.com/office/word/2020/wordml/sdtdatahash" xmlns:w16se="http://schemas.microsoft.com/office/word/2015/wordml/symex" mc:Ignorable="w14 w15 w16se w16cid w16 w16cex w16sdtdh">
   <w:docDefaults>
     <w:rPrDefault>
       <w:rPr>
@@ -12568,7 +12676,7 @@
       </w:pPr>
     </w:pPrDefault>
   </w:docDefaults>
-  <w:latentStyles w:defLockedState="0" w:defUIPriority="99" w:defSemiHidden="0" w:defUnhideWhenUsed="0" w:defQFormat="0" w:count="371">
+  <w:latentStyles w:defLockedState="0" w:defUIPriority="99" w:defSemiHidden="0" w:defUnhideWhenUsed="0" w:defQFormat="0" w:count="376">
     <w:lsdException w:name="Normal" w:uiPriority="0" w:qFormat="1"/>
     <w:lsdException w:name="heading 1" w:uiPriority="9" w:qFormat="1"/>
     <w:lsdException w:name="heading 2" w:semiHidden="1" w:uiPriority="9" w:unhideWhenUsed="1" w:qFormat="1"/>
@@ -12940,6 +13048,11 @@
     <w:lsdException w:name="List Table 5 Dark Accent 6" w:uiPriority="50"/>
     <w:lsdException w:name="List Table 6 Colorful Accent 6" w:uiPriority="51"/>
     <w:lsdException w:name="List Table 7 Colorful Accent 6" w:uiPriority="52"/>
+    <w:lsdException w:name="Mention" w:semiHidden="1" w:unhideWhenUsed="1"/>
+    <w:lsdException w:name="Smart Hyperlink" w:semiHidden="1" w:unhideWhenUsed="1"/>
+    <w:lsdException w:name="Hashtag" w:semiHidden="1" w:unhideWhenUsed="1"/>
+    <w:lsdException w:name="Unresolved Mention" w:semiHidden="1" w:unhideWhenUsed="1"/>
+    <w:lsdException w:name="Smart Link" w:semiHidden="1" w:unhideWhenUsed="1"/>
   </w:latentStyles>
   <w:style w:type="paragraph" w:default="1" w:styleId="Normal">
     <w:name w:val="Normal"/>

</xml_diff>